<commit_message>
Update Ricardo Jacome Resume-1-29-20.docx
</commit_message>
<xml_diff>
--- a/files/Ricardo Jacome Resume-1-29-20.docx
+++ b/files/Ricardo Jacome Resume-1-29-20.docx
@@ -1,6 +1,6 @@
 
 <file path=word/document.xml><?xml version="1.0" encoding="utf-8"?>
-<w:document xmlns:wpc="http://schemas.microsoft.com/office/word/2010/wordprocessingCanvas" xmlns:cx="http://schemas.microsoft.com/office/drawing/2014/chartex" xmlns:cx1="http://schemas.microsoft.com/office/drawing/2015/9/8/chartex" xmlns:mc="http://schemas.openxmlformats.org/markup-compatibility/2006" xmlns:o="urn:schemas-microsoft-com:office:office" xmlns:r="http://schemas.openxmlformats.org/officeDocument/2006/relationships" xmlns:m="http://schemas.openxmlformats.org/officeDocument/2006/math" xmlns:v="urn:schemas-microsoft-com:vml" xmlns:wp14="http://schemas.microsoft.com/office/word/2010/wordprocessingDrawing" xmlns:wp="http://schemas.openxmlformats.org/drawingml/2006/wordprocessingDrawing" xmlns:w10="urn:schemas-microsoft-com:office:word" xmlns:w="http://schemas.openxmlformats.org/wordprocessingml/2006/main" xmlns:w14="http://schemas.microsoft.com/office/word/2010/wordml" xmlns:w15="http://schemas.microsoft.com/office/word/2012/wordml" xmlns:w16se="http://schemas.microsoft.com/office/word/2015/wordml/symex" xmlns:wpg="http://schemas.microsoft.com/office/word/2010/wordprocessingGroup" xmlns:wpi="http://schemas.microsoft.com/office/word/2010/wordprocessingInk" xmlns:wne="http://schemas.microsoft.com/office/word/2006/wordml" xmlns:wps="http://schemas.microsoft.com/office/word/2010/wordprocessingShape" mc:Ignorable="w14 w15 w16se wp14">
+<w:document xmlns:wpc="http://schemas.microsoft.com/office/word/2010/wordprocessingCanvas" xmlns:cx="http://schemas.microsoft.com/office/drawing/2014/chartex" xmlns:cx1="http://schemas.microsoft.com/office/drawing/2015/9/8/chartex" xmlns:cx2="http://schemas.microsoft.com/office/drawing/2015/10/21/chartex" xmlns:cx3="http://schemas.microsoft.com/office/drawing/2016/5/9/chartex" xmlns:cx4="http://schemas.microsoft.com/office/drawing/2016/5/10/chartex" xmlns:cx5="http://schemas.microsoft.com/office/drawing/2016/5/11/chartex" xmlns:cx6="http://schemas.microsoft.com/office/drawing/2016/5/12/chartex" xmlns:cx7="http://schemas.microsoft.com/office/drawing/2016/5/13/chartex" xmlns:cx8="http://schemas.microsoft.com/office/drawing/2016/5/14/chartex" xmlns:mc="http://schemas.openxmlformats.org/markup-compatibility/2006" xmlns:aink="http://schemas.microsoft.com/office/drawing/2016/ink" xmlns:am3d="http://schemas.microsoft.com/office/drawing/2017/model3d" xmlns:o="urn:schemas-microsoft-com:office:office" xmlns:r="http://schemas.openxmlformats.org/officeDocument/2006/relationships" xmlns:m="http://schemas.openxmlformats.org/officeDocument/2006/math" xmlns:v="urn:schemas-microsoft-com:vml" xmlns:wp14="http://schemas.microsoft.com/office/word/2010/wordprocessingDrawing" xmlns:wp="http://schemas.openxmlformats.org/drawingml/2006/wordprocessingDrawing" xmlns:w10="urn:schemas-microsoft-com:office:word" xmlns:w="http://schemas.openxmlformats.org/wordprocessingml/2006/main" xmlns:w14="http://schemas.microsoft.com/office/word/2010/wordml" xmlns:w15="http://schemas.microsoft.com/office/word/2012/wordml" xmlns:w16cid="http://schemas.microsoft.com/office/word/2016/wordml/cid" xmlns:w16se="http://schemas.microsoft.com/office/word/2015/wordml/symex" xmlns:wpg="http://schemas.microsoft.com/office/word/2010/wordprocessingGroup" xmlns:wpi="http://schemas.microsoft.com/office/word/2010/wordprocessingInk" xmlns:wne="http://schemas.microsoft.com/office/word/2006/wordml" xmlns:wps="http://schemas.microsoft.com/office/word/2010/wordprocessingShape" mc:Ignorable="w14 w15 w16se w16cid wp14">
   <w:body>
     <w:p>
       <w:pPr>
@@ -220,8 +220,13 @@
       <w:r>
         <w:rPr>
           <w:rFonts w:ascii="Times New Roman" w:hAnsi="Times New Roman" w:cs="Times New Roman"/>
-          <w:b/>
-          <w:i/>
+          <w:sz w:val="24"/>
+        </w:rPr>
+        <w:t>Estimated Graduation Date:</w:t>
+      </w:r>
+      <w:r>
+        <w:rPr>
+          <w:rFonts w:ascii="Times New Roman" w:hAnsi="Times New Roman" w:cs="Times New Roman"/>
           <w:sz w:val="24"/>
         </w:rPr>
         <w:tab/>
@@ -231,15 +236,14 @@
           <w:rFonts w:ascii="Times New Roman" w:hAnsi="Times New Roman" w:cs="Times New Roman"/>
           <w:sz w:val="24"/>
         </w:rPr>
-        <w:t>Estimated Graduation Date:</w:t>
-      </w:r>
-      <w:r>
-        <w:rPr>
-          <w:rFonts w:ascii="Times New Roman" w:hAnsi="Times New Roman" w:cs="Times New Roman"/>
-          <w:sz w:val="24"/>
-        </w:rPr>
-        <w:tab/>
-        <w:t>May 20</w:t>
+        <w:t>December</w:t>
+      </w:r>
+      <w:r>
+        <w:rPr>
+          <w:rFonts w:ascii="Times New Roman" w:hAnsi="Times New Roman" w:cs="Times New Roman"/>
+          <w:sz w:val="24"/>
+        </w:rPr>
+        <w:t xml:space="preserve"> 20</w:t>
       </w:r>
       <w:r>
         <w:rPr>
@@ -1548,7 +1552,21 @@
           <w:rFonts w:ascii="Times New Roman" w:hAnsi="Times New Roman" w:cs="Times New Roman"/>
           <w:sz w:val="24"/>
         </w:rPr>
-        <w:t>Society for Industrial and Applied Mathematics (2019)</w:t>
+        <w:t>Society for Industrial and Applied Mathematics (2019</w:t>
+      </w:r>
+      <w:r>
+        <w:rPr>
+          <w:rFonts w:ascii="Times New Roman" w:hAnsi="Times New Roman" w:cs="Times New Roman"/>
+          <w:sz w:val="24"/>
+        </w:rPr>
+        <w:t xml:space="preserve"> - Present</w:t>
+      </w:r>
+      <w:r>
+        <w:rPr>
+          <w:rFonts w:ascii="Times New Roman" w:hAnsi="Times New Roman" w:cs="Times New Roman"/>
+          <w:sz w:val="24"/>
+        </w:rPr>
+        <w:t>)</w:t>
       </w:r>
     </w:p>
     <w:p>
@@ -1926,7 +1944,6 @@
         </w:rPr>
         <w:t xml:space="preserve">, </w:t>
       </w:r>
-      <w:proofErr w:type="spellStart"/>
       <w:r>
         <w:rPr>
           <w:rFonts w:ascii="Times New Roman" w:hAnsi="Times New Roman" w:cs="Times New Roman"/>
@@ -1934,7 +1951,6 @@
         </w:rPr>
         <w:t>LabView</w:t>
       </w:r>
-      <w:proofErr w:type="spellEnd"/>
       <w:r>
         <w:rPr>
           <w:rFonts w:ascii="Times New Roman" w:hAnsi="Times New Roman" w:cs="Times New Roman"/>
@@ -2605,7 +2621,7 @@
           <w:rFonts w:ascii="Times New Roman" w:hAnsi="Times New Roman" w:cs="Times New Roman"/>
           <w:sz w:val="24"/>
         </w:rPr>
-        <w:t>Jacome R. Stolle, C., &amp; Sweigard M., “</w:t>
+        <w:t>Jacome R. “</w:t>
       </w:r>
       <w:r>
         <w:rPr>
@@ -2621,63 +2637,69 @@
           <w:i/>
           <w:sz w:val="24"/>
         </w:rPr>
-        <w:t xml:space="preserve"> Autonomous Guidance”, Accepted</w:t>
-      </w:r>
-      <w:r>
-        <w:rPr>
-          <w:rFonts w:ascii="Times New Roman" w:hAnsi="Times New Roman" w:cs="Times New Roman"/>
-          <w:i/>
-          <w:sz w:val="24"/>
-        </w:rPr>
-        <w:t xml:space="preserve"> for</w:t>
-      </w:r>
-      <w:r>
-        <w:rPr>
-          <w:rFonts w:ascii="Times New Roman" w:hAnsi="Times New Roman" w:cs="Times New Roman"/>
-          <w:i/>
-          <w:sz w:val="24"/>
-        </w:rPr>
-        <w:t xml:space="preserve"> Publication on</w:t>
-      </w:r>
-      <w:r>
-        <w:rPr>
-          <w:rFonts w:ascii="Times New Roman" w:hAnsi="Times New Roman" w:cs="Times New Roman"/>
-          <w:i/>
-          <w:sz w:val="24"/>
-        </w:rPr>
-        <w:t xml:space="preserve"> SAE International</w:t>
-      </w:r>
-      <w:r>
-        <w:rPr>
-          <w:rFonts w:ascii="Times New Roman" w:hAnsi="Times New Roman" w:cs="Times New Roman"/>
-          <w:i/>
-          <w:sz w:val="24"/>
-        </w:rPr>
-        <w:t xml:space="preserve"> Journal</w:t>
-      </w:r>
-      <w:r>
-        <w:rPr>
-          <w:rFonts w:ascii="Times New Roman" w:hAnsi="Times New Roman" w:cs="Times New Roman"/>
-          <w:i/>
-          <w:sz w:val="24"/>
-        </w:rPr>
-        <w:t xml:space="preserve">, </w:t>
-      </w:r>
-      <w:r>
-        <w:rPr>
-          <w:rFonts w:ascii="Times New Roman" w:hAnsi="Times New Roman" w:cs="Times New Roman"/>
-          <w:sz w:val="24"/>
-        </w:rPr>
-        <w:t>January 2020.</w:t>
-      </w:r>
-      <w:bookmarkStart w:id="0" w:name="_GoBack"/>
-      <w:bookmarkEnd w:id="0"/>
-      <w:r>
-        <w:rPr>
-          <w:rFonts w:ascii="Times New Roman" w:hAnsi="Times New Roman" w:cs="Times New Roman"/>
+        <w:t xml:space="preserve"> Autonomous Guidance”,</w:t>
+      </w:r>
+      <w:r>
+        <w:rPr>
+          <w:rFonts w:ascii="Times New Roman" w:hAnsi="Times New Roman" w:cs="Times New Roman"/>
+          <w:iCs/>
           <w:sz w:val="24"/>
         </w:rPr>
         <w:t xml:space="preserve"> </w:t>
+      </w:r>
+      <w:r>
+        <w:rPr>
+          <w:rFonts w:ascii="Times New Roman" w:hAnsi="Times New Roman" w:cs="Times New Roman"/>
+          <w:iCs/>
+          <w:sz w:val="24"/>
+        </w:rPr>
+        <w:t xml:space="preserve">Presentation, </w:t>
+      </w:r>
+      <w:r>
+        <w:rPr>
+          <w:rFonts w:ascii="Times New Roman" w:hAnsi="Times New Roman" w:cs="Times New Roman"/>
+          <w:iCs/>
+          <w:sz w:val="24"/>
+        </w:rPr>
+        <w:t xml:space="preserve">WCX SAE World Congress Experience, </w:t>
+      </w:r>
+      <w:r>
+        <w:rPr>
+          <w:rFonts w:ascii="Times New Roman" w:hAnsi="Times New Roman" w:cs="Times New Roman"/>
+          <w:iCs/>
+          <w:sz w:val="24"/>
+        </w:rPr>
+        <w:t>Detroit, MI</w:t>
+      </w:r>
+      <w:r>
+        <w:rPr>
+          <w:rFonts w:ascii="Times New Roman" w:hAnsi="Times New Roman" w:cs="Times New Roman"/>
+          <w:iCs/>
+          <w:sz w:val="24"/>
+        </w:rPr>
+        <w:t>,</w:t>
+      </w:r>
+      <w:r>
+        <w:rPr>
+          <w:rFonts w:ascii="Times New Roman" w:hAnsi="Times New Roman" w:cs="Times New Roman"/>
+          <w:iCs/>
+          <w:sz w:val="24"/>
+        </w:rPr>
+        <w:t xml:space="preserve"> </w:t>
+      </w:r>
+      <w:r>
+        <w:rPr>
+          <w:rFonts w:ascii="Times New Roman" w:hAnsi="Times New Roman" w:cs="Times New Roman"/>
+          <w:sz w:val="24"/>
+        </w:rPr>
+        <w:t>April</w:t>
+      </w:r>
+      <w:r>
+        <w:rPr>
+          <w:rFonts w:ascii="Times New Roman" w:hAnsi="Times New Roman" w:cs="Times New Roman"/>
+          <w:sz w:val="24"/>
+        </w:rPr>
+        <w:t xml:space="preserve"> 2020</w:t>
       </w:r>
     </w:p>
     <w:p>
@@ -2701,22 +2723,62 @@
           <w:rFonts w:ascii="Times New Roman" w:hAnsi="Times New Roman" w:cs="Times New Roman"/>
           <w:sz w:val="24"/>
         </w:rPr>
-        <w:t xml:space="preserve">Jacome R. Stolle, C., &amp; Sweigard M., </w:t>
-      </w:r>
-      <w:r>
-        <w:rPr>
-          <w:rFonts w:ascii="Times New Roman" w:hAnsi="Times New Roman" w:cs="Times New Roman"/>
-          <w:i/>
-          <w:sz w:val="24"/>
-        </w:rPr>
-        <w:t>“Smart Barrier Scheme for Autonomous Guidance - MATC Year Two Report”,</w:t>
-      </w:r>
-      <w:r>
-        <w:rPr>
-          <w:rFonts w:ascii="Times New Roman" w:hAnsi="Times New Roman" w:cs="Times New Roman"/>
-          <w:sz w:val="24"/>
-        </w:rPr>
-        <w:t xml:space="preserve"> Internal Report, October 2019. </w:t>
+        <w:t>Jacome R. “</w:t>
+      </w:r>
+      <w:r>
+        <w:rPr>
+          <w:rFonts w:ascii="Times New Roman" w:hAnsi="Times New Roman" w:cs="Times New Roman"/>
+          <w:i/>
+          <w:sz w:val="24"/>
+        </w:rPr>
+        <w:t>Road Curvature Decomposition for</w:t>
+      </w:r>
+      <w:r>
+        <w:rPr>
+          <w:rFonts w:ascii="Times New Roman" w:hAnsi="Times New Roman" w:cs="Times New Roman"/>
+          <w:i/>
+          <w:sz w:val="24"/>
+        </w:rPr>
+        <w:t xml:space="preserve"> Autonomous Guidance”, </w:t>
+      </w:r>
+      <w:r>
+        <w:rPr>
+          <w:rFonts w:ascii="Times New Roman" w:hAnsi="Times New Roman" w:cs="Times New Roman"/>
+          <w:iCs/>
+          <w:sz w:val="24"/>
+        </w:rPr>
+        <w:t>Poster Presentation, Dwight Eisenhower Panel at Transportation Research Board</w:t>
+      </w:r>
+      <w:r>
+        <w:rPr>
+          <w:rFonts w:ascii="Times New Roman" w:hAnsi="Times New Roman" w:cs="Times New Roman"/>
+          <w:iCs/>
+          <w:sz w:val="24"/>
+        </w:rPr>
+        <w:t>,</w:t>
+      </w:r>
+      <w:r>
+        <w:rPr>
+          <w:rFonts w:ascii="Times New Roman" w:hAnsi="Times New Roman" w:cs="Times New Roman"/>
+          <w:iCs/>
+          <w:sz w:val="24"/>
+        </w:rPr>
+        <w:t xml:space="preserve"> Washington, DC,</w:t>
+      </w:r>
+      <w:r>
+        <w:rPr>
+          <w:rFonts w:ascii="Times New Roman" w:hAnsi="Times New Roman" w:cs="Times New Roman"/>
+          <w:i/>
+          <w:sz w:val="24"/>
+        </w:rPr>
+        <w:t xml:space="preserve"> </w:t>
+      </w:r>
+      <w:r>
+        <w:rPr>
+          <w:rFonts w:ascii="Times New Roman" w:hAnsi="Times New Roman" w:cs="Times New Roman"/>
+          <w:sz w:val="24"/>
+        </w:rPr>
+        <w:t>January 2020</w:t>
       </w:r>
     </w:p>
     <w:p>
@@ -2740,42 +2802,85 @@
           <w:rFonts w:ascii="Times New Roman" w:hAnsi="Times New Roman" w:cs="Times New Roman"/>
           <w:sz w:val="24"/>
         </w:rPr>
-        <w:t xml:space="preserve">Jacome R. </w:t>
-      </w:r>
-      <w:r>
-        <w:rPr>
-          <w:rFonts w:ascii="Times New Roman" w:hAnsi="Times New Roman" w:cs="Times New Roman"/>
-          <w:sz w:val="24"/>
-        </w:rPr>
-        <w:t xml:space="preserve">Stolle, C., &amp; Sweigard M., </w:t>
-      </w:r>
-      <w:r>
-        <w:rPr>
-          <w:rFonts w:ascii="Times New Roman" w:hAnsi="Times New Roman" w:cs="Times New Roman"/>
-          <w:i/>
-          <w:sz w:val="24"/>
-        </w:rPr>
-        <w:t>“</w:t>
-      </w:r>
-      <w:r>
-        <w:rPr>
-          <w:rFonts w:ascii="Times New Roman" w:hAnsi="Times New Roman" w:cs="Times New Roman"/>
-          <w:i/>
-          <w:sz w:val="24"/>
-        </w:rPr>
-        <w:t>Virtual Barriers for Mitigating and Preventing Run-off Crashes, Phase I</w:t>
-      </w:r>
-      <w:r>
-        <w:rPr>
-          <w:rFonts w:ascii="Times New Roman" w:hAnsi="Times New Roman" w:cs="Times New Roman"/>
-          <w:i/>
-          <w:sz w:val="24"/>
-        </w:rPr>
-        <w:t>”,</w:t>
-      </w:r>
-      <w:r>
-        <w:rPr>
-          <w:rFonts w:ascii="Times New Roman" w:hAnsi="Times New Roman" w:cs="Times New Roman"/>
+        <w:t>Jaco</w:t>
+      </w:r>
+      <w:bookmarkStart w:id="0" w:name="_GoBack"/>
+      <w:bookmarkEnd w:id="0"/>
+      <w:r>
+        <w:rPr>
+          <w:rFonts w:ascii="Times New Roman" w:hAnsi="Times New Roman" w:cs="Times New Roman"/>
+          <w:sz w:val="24"/>
+        </w:rPr>
+        <w:t>me R. Stolle, C., &amp; Sweigard M., “</w:t>
+      </w:r>
+      <w:r>
+        <w:rPr>
+          <w:rFonts w:ascii="Times New Roman" w:hAnsi="Times New Roman" w:cs="Times New Roman"/>
+          <w:i/>
+          <w:sz w:val="24"/>
+        </w:rPr>
+        <w:t>Road Curvature Decomposition for</w:t>
+      </w:r>
+      <w:r>
+        <w:rPr>
+          <w:rFonts w:ascii="Times New Roman" w:hAnsi="Times New Roman" w:cs="Times New Roman"/>
+          <w:i/>
+          <w:sz w:val="24"/>
+        </w:rPr>
+        <w:t xml:space="preserve"> Autonomous Guidance”, </w:t>
+      </w:r>
+      <w:r>
+        <w:rPr>
+          <w:rFonts w:ascii="Times New Roman" w:hAnsi="Times New Roman" w:cs="Times New Roman"/>
+          <w:iCs/>
+          <w:sz w:val="24"/>
+        </w:rPr>
+        <w:t>Accepted</w:t>
+      </w:r>
+      <w:r>
+        <w:rPr>
+          <w:rFonts w:ascii="Times New Roman" w:hAnsi="Times New Roman" w:cs="Times New Roman"/>
+          <w:iCs/>
+          <w:sz w:val="24"/>
+        </w:rPr>
+        <w:t xml:space="preserve"> for</w:t>
+      </w:r>
+      <w:r>
+        <w:rPr>
+          <w:rFonts w:ascii="Times New Roman" w:hAnsi="Times New Roman" w:cs="Times New Roman"/>
+          <w:iCs/>
+          <w:sz w:val="24"/>
+        </w:rPr>
+        <w:t xml:space="preserve"> Publication on</w:t>
+      </w:r>
+      <w:r>
+        <w:rPr>
+          <w:rFonts w:ascii="Times New Roman" w:hAnsi="Times New Roman" w:cs="Times New Roman"/>
+          <w:iCs/>
+          <w:sz w:val="24"/>
+        </w:rPr>
+        <w:t xml:space="preserve"> SAE International</w:t>
+      </w:r>
+      <w:r>
+        <w:rPr>
+          <w:rFonts w:ascii="Times New Roman" w:hAnsi="Times New Roman" w:cs="Times New Roman"/>
+          <w:iCs/>
+          <w:sz w:val="24"/>
+        </w:rPr>
+        <w:t xml:space="preserve"> Journal</w:t>
+      </w:r>
+      <w:r>
+        <w:rPr>
+          <w:rFonts w:ascii="Times New Roman" w:hAnsi="Times New Roman" w:cs="Times New Roman"/>
+          <w:iCs/>
+          <w:sz w:val="24"/>
+        </w:rPr>
+        <w:t>,</w:t>
+      </w:r>
+      <w:r>
+        <w:rPr>
+          <w:rFonts w:ascii="Times New Roman" w:hAnsi="Times New Roman" w:cs="Times New Roman"/>
+          <w:i/>
           <w:sz w:val="24"/>
         </w:rPr>
         <w:t xml:space="preserve"> </w:t>
@@ -2785,14 +2890,14 @@
           <w:rFonts w:ascii="Times New Roman" w:hAnsi="Times New Roman" w:cs="Times New Roman"/>
           <w:sz w:val="24"/>
         </w:rPr>
-        <w:t>Mid-America Transportation Center,</w:t>
-      </w:r>
-      <w:r>
-        <w:rPr>
-          <w:rFonts w:ascii="Times New Roman" w:hAnsi="Times New Roman" w:cs="Times New Roman"/>
-          <w:sz w:val="24"/>
-        </w:rPr>
-        <w:t xml:space="preserve"> August 2018. </w:t>
+        <w:t>January 2020.</w:t>
+      </w:r>
+      <w:r>
+        <w:rPr>
+          <w:rFonts w:ascii="Times New Roman" w:hAnsi="Times New Roman" w:cs="Times New Roman"/>
+          <w:sz w:val="24"/>
+        </w:rPr>
+        <w:t xml:space="preserve"> </w:t>
       </w:r>
     </w:p>
     <w:p>
@@ -2808,61 +2913,30 @@
         <w:spacing w:after="0" w:line="240" w:lineRule="auto"/>
         <w:rPr>
           <w:rFonts w:ascii="Times New Roman" w:hAnsi="Times New Roman" w:cs="Times New Roman"/>
-          <w:i/>
-          <w:sz w:val="24"/>
-        </w:rPr>
-      </w:pPr>
-      <w:r>
-        <w:rPr>
-          <w:rFonts w:ascii="Times New Roman" w:hAnsi="Times New Roman" w:cs="Times New Roman"/>
-          <w:sz w:val="24"/>
-        </w:rPr>
-        <w:t xml:space="preserve">Jacome R., Garcia R., Stutz J., </w:t>
-      </w:r>
-      <w:r>
-        <w:rPr>
-          <w:rFonts w:ascii="Times New Roman" w:hAnsi="Times New Roman" w:cs="Times New Roman"/>
-          <w:sz w:val="24"/>
-        </w:rPr>
-        <w:t xml:space="preserve">&amp; </w:t>
-      </w:r>
-      <w:r>
-        <w:rPr>
-          <w:rFonts w:ascii="Times New Roman" w:hAnsi="Times New Roman" w:cs="Times New Roman"/>
-          <w:sz w:val="24"/>
-        </w:rPr>
-        <w:t xml:space="preserve">Moya J. </w:t>
-      </w:r>
-      <w:r>
-        <w:rPr>
-          <w:rFonts w:ascii="Times New Roman" w:hAnsi="Times New Roman" w:cs="Times New Roman"/>
-          <w:i/>
-          <w:sz w:val="24"/>
-        </w:rPr>
-        <w:t xml:space="preserve">“Second Generation Multi-Station Polymer Creep-Tester”, </w:t>
-      </w:r>
-      <w:r>
-        <w:rPr>
-          <w:rFonts w:ascii="Times New Roman" w:hAnsi="Times New Roman" w:cs="Times New Roman"/>
-          <w:sz w:val="24"/>
-        </w:rPr>
-        <w:t xml:space="preserve">Presented at </w:t>
-      </w:r>
-      <w:proofErr w:type="gramStart"/>
-      <w:r>
-        <w:rPr>
-          <w:rFonts w:ascii="Times New Roman" w:hAnsi="Times New Roman" w:cs="Times New Roman"/>
-          <w:sz w:val="24"/>
-        </w:rPr>
-        <w:t>The</w:t>
-      </w:r>
-      <w:proofErr w:type="gramEnd"/>
-      <w:r>
-        <w:rPr>
-          <w:rFonts w:ascii="Times New Roman" w:hAnsi="Times New Roman" w:cs="Times New Roman"/>
-          <w:sz w:val="24"/>
-        </w:rPr>
-        <w:t xml:space="preserve"> University of Texas Rio Grande Valley, Senior Design Project May 2017.</w:t>
+          <w:sz w:val="24"/>
+        </w:rPr>
+      </w:pPr>
+      <w:r>
+        <w:rPr>
+          <w:rFonts w:ascii="Times New Roman" w:hAnsi="Times New Roman" w:cs="Times New Roman"/>
+          <w:sz w:val="24"/>
+        </w:rPr>
+        <w:t xml:space="preserve">Jacome R. Stolle, C., &amp; Sweigard M., </w:t>
+      </w:r>
+      <w:r>
+        <w:rPr>
+          <w:rFonts w:ascii="Times New Roman" w:hAnsi="Times New Roman" w:cs="Times New Roman"/>
+          <w:i/>
+          <w:sz w:val="24"/>
+        </w:rPr>
+        <w:t>“Smart Barrier Scheme for Autonomous Guidance - MATC Year Two Report”,</w:t>
+      </w:r>
+      <w:r>
+        <w:rPr>
+          <w:rFonts w:ascii="Times New Roman" w:hAnsi="Times New Roman" w:cs="Times New Roman"/>
+          <w:sz w:val="24"/>
+        </w:rPr>
+        <w:t xml:space="preserve"> Internal Report, October 2019. </w:t>
       </w:r>
     </w:p>
     <w:p>
@@ -2878,6 +2952,178 @@
         <w:spacing w:after="0" w:line="240" w:lineRule="auto"/>
         <w:rPr>
           <w:rFonts w:ascii="Times New Roman" w:hAnsi="Times New Roman" w:cs="Times New Roman"/>
+          <w:sz w:val="24"/>
+        </w:rPr>
+      </w:pPr>
+      <w:r>
+        <w:rPr>
+          <w:rFonts w:ascii="Times New Roman" w:hAnsi="Times New Roman" w:cs="Times New Roman"/>
+          <w:sz w:val="24"/>
+        </w:rPr>
+        <w:t xml:space="preserve">Jacome R. </w:t>
+      </w:r>
+      <w:r>
+        <w:rPr>
+          <w:rFonts w:ascii="Times New Roman" w:hAnsi="Times New Roman" w:cs="Times New Roman"/>
+          <w:sz w:val="24"/>
+        </w:rPr>
+        <w:t xml:space="preserve">Stolle, C., &amp; Sweigard M., </w:t>
+      </w:r>
+      <w:r>
+        <w:rPr>
+          <w:rFonts w:ascii="Times New Roman" w:hAnsi="Times New Roman" w:cs="Times New Roman"/>
+          <w:i/>
+          <w:sz w:val="24"/>
+        </w:rPr>
+        <w:t>“</w:t>
+      </w:r>
+      <w:r>
+        <w:rPr>
+          <w:rFonts w:ascii="Times New Roman" w:hAnsi="Times New Roman" w:cs="Times New Roman"/>
+          <w:i/>
+          <w:sz w:val="24"/>
+        </w:rPr>
+        <w:t>Virtual Barriers for Mitigating and Preventing Run-off Crashes, Phase I</w:t>
+      </w:r>
+      <w:r>
+        <w:rPr>
+          <w:rFonts w:ascii="Times New Roman" w:hAnsi="Times New Roman" w:cs="Times New Roman"/>
+          <w:i/>
+          <w:sz w:val="24"/>
+        </w:rPr>
+        <w:t>”,</w:t>
+      </w:r>
+      <w:r>
+        <w:rPr>
+          <w:rFonts w:ascii="Times New Roman" w:hAnsi="Times New Roman" w:cs="Times New Roman"/>
+          <w:sz w:val="24"/>
+        </w:rPr>
+        <w:t xml:space="preserve"> </w:t>
+      </w:r>
+      <w:r>
+        <w:rPr>
+          <w:rFonts w:ascii="Times New Roman" w:hAnsi="Times New Roman" w:cs="Times New Roman"/>
+          <w:sz w:val="24"/>
+        </w:rPr>
+        <w:t>Mid-America Transportation Center,</w:t>
+      </w:r>
+      <w:r>
+        <w:rPr>
+          <w:rFonts w:ascii="Times New Roman" w:hAnsi="Times New Roman" w:cs="Times New Roman"/>
+          <w:sz w:val="24"/>
+        </w:rPr>
+        <w:t xml:space="preserve"> </w:t>
+      </w:r>
+      <w:r>
+        <w:rPr>
+          <w:rFonts w:ascii="Times New Roman" w:hAnsi="Times New Roman" w:cs="Times New Roman"/>
+          <w:sz w:val="24"/>
+        </w:rPr>
+        <w:t>Internal Report,</w:t>
+      </w:r>
+      <w:r>
+        <w:rPr>
+          <w:rFonts w:ascii="Times New Roman" w:hAnsi="Times New Roman" w:cs="Times New Roman"/>
+          <w:sz w:val="24"/>
+        </w:rPr>
+        <w:t xml:space="preserve"> August 2018. </w:t>
+      </w:r>
+    </w:p>
+    <w:p>
+      <w:pPr>
+        <w:pStyle w:val="ListParagraph"/>
+        <w:numPr>
+          <w:ilvl w:val="0"/>
+          <w:numId w:val="5"/>
+        </w:numPr>
+        <w:tabs>
+          <w:tab w:val="left" w:pos="0"/>
+        </w:tabs>
+        <w:spacing w:after="0" w:line="240" w:lineRule="auto"/>
+        <w:rPr>
+          <w:rFonts w:ascii="Times New Roman" w:hAnsi="Times New Roman" w:cs="Times New Roman"/>
+          <w:i/>
+          <w:sz w:val="24"/>
+        </w:rPr>
+      </w:pPr>
+      <w:r>
+        <w:rPr>
+          <w:rFonts w:ascii="Times New Roman" w:hAnsi="Times New Roman" w:cs="Times New Roman"/>
+          <w:sz w:val="24"/>
+        </w:rPr>
+        <w:t xml:space="preserve">Jacome R., Garcia R., Stutz J., </w:t>
+      </w:r>
+      <w:r>
+        <w:rPr>
+          <w:rFonts w:ascii="Times New Roman" w:hAnsi="Times New Roman" w:cs="Times New Roman"/>
+          <w:sz w:val="24"/>
+        </w:rPr>
+        <w:t xml:space="preserve">&amp; </w:t>
+      </w:r>
+      <w:r>
+        <w:rPr>
+          <w:rFonts w:ascii="Times New Roman" w:hAnsi="Times New Roman" w:cs="Times New Roman"/>
+          <w:sz w:val="24"/>
+        </w:rPr>
+        <w:t xml:space="preserve">Moya J. </w:t>
+      </w:r>
+      <w:r>
+        <w:rPr>
+          <w:rFonts w:ascii="Times New Roman" w:hAnsi="Times New Roman" w:cs="Times New Roman"/>
+          <w:i/>
+          <w:sz w:val="24"/>
+        </w:rPr>
+        <w:t xml:space="preserve">“Second Generation Multi-Station Polymer Creep-Tester”, </w:t>
+      </w:r>
+      <w:r>
+        <w:rPr>
+          <w:rFonts w:ascii="Times New Roman" w:hAnsi="Times New Roman" w:cs="Times New Roman"/>
+          <w:sz w:val="24"/>
+        </w:rPr>
+        <w:t>Present</w:t>
+      </w:r>
+      <w:r>
+        <w:rPr>
+          <w:rFonts w:ascii="Times New Roman" w:hAnsi="Times New Roman" w:cs="Times New Roman"/>
+          <w:sz w:val="24"/>
+        </w:rPr>
+        <w:t>ation,</w:t>
+      </w:r>
+      <w:r>
+        <w:rPr>
+          <w:rFonts w:ascii="Times New Roman" w:hAnsi="Times New Roman" w:cs="Times New Roman"/>
+          <w:sz w:val="24"/>
+        </w:rPr>
+        <w:t xml:space="preserve"> The University of Texas Rio Grande Valley, Senior Design Project</w:t>
+      </w:r>
+      <w:r>
+        <w:rPr>
+          <w:rFonts w:ascii="Times New Roman" w:hAnsi="Times New Roman" w:cs="Times New Roman"/>
+          <w:sz w:val="24"/>
+        </w:rPr>
+        <w:t xml:space="preserve">, Edinburg, TX, </w:t>
+      </w:r>
+      <w:r>
+        <w:rPr>
+          <w:rFonts w:ascii="Times New Roman" w:hAnsi="Times New Roman" w:cs="Times New Roman"/>
+          <w:sz w:val="24"/>
+        </w:rPr>
+        <w:t>May 2017.</w:t>
+      </w:r>
+    </w:p>
+    <w:p>
+      <w:pPr>
+        <w:pStyle w:val="ListParagraph"/>
+        <w:numPr>
+          <w:ilvl w:val="0"/>
+          <w:numId w:val="5"/>
+        </w:numPr>
+        <w:tabs>
+          <w:tab w:val="left" w:pos="0"/>
+        </w:tabs>
+        <w:spacing w:after="0" w:line="240" w:lineRule="auto"/>
+        <w:rPr>
+          <w:rFonts w:ascii="Times New Roman" w:hAnsi="Times New Roman" w:cs="Times New Roman"/>
           <w:i/>
           <w:sz w:val="24"/>
         </w:rPr>
@@ -2925,7 +3171,35 @@
           <w:rFonts w:ascii="Times New Roman" w:hAnsi="Times New Roman" w:cs="Times New Roman"/>
           <w:sz w:val="24"/>
         </w:rPr>
-        <w:t xml:space="preserve">, Presented at The University of Texas Rio Grande Valley, UTCRS Symposium on October 2015. </w:t>
+        <w:t>, Presen</w:t>
+      </w:r>
+      <w:r>
+        <w:rPr>
+          <w:rFonts w:ascii="Times New Roman" w:hAnsi="Times New Roman" w:cs="Times New Roman"/>
+          <w:sz w:val="24"/>
+        </w:rPr>
+        <w:t>tation,</w:t>
+      </w:r>
+      <w:r>
+        <w:rPr>
+          <w:rFonts w:ascii="Times New Roman" w:hAnsi="Times New Roman" w:cs="Times New Roman"/>
+          <w:sz w:val="24"/>
+        </w:rPr>
+        <w:t xml:space="preserve"> The University of Texas Rio Grande Valley, UTCRS Symposium</w:t>
+      </w:r>
+      <w:r>
+        <w:rPr>
+          <w:rFonts w:ascii="Times New Roman" w:hAnsi="Times New Roman" w:cs="Times New Roman"/>
+          <w:sz w:val="24"/>
+        </w:rPr>
+        <w:t xml:space="preserve">, Edinburg, TX, </w:t>
+      </w:r>
+      <w:r>
+        <w:rPr>
+          <w:rFonts w:ascii="Times New Roman" w:hAnsi="Times New Roman" w:cs="Times New Roman"/>
+          <w:sz w:val="24"/>
+        </w:rPr>
+        <w:t xml:space="preserve">October 2015. </w:t>
       </w:r>
     </w:p>
     <w:sectPr>
@@ -2940,7 +3214,7 @@
 </file>
 
 <file path=word/numbering.xml><?xml version="1.0" encoding="utf-8"?>
-<w:numbering xmlns:wpc="http://schemas.microsoft.com/office/word/2010/wordprocessingCanvas" xmlns:cx="http://schemas.microsoft.com/office/drawing/2014/chartex" xmlns:cx1="http://schemas.microsoft.com/office/drawing/2015/9/8/chartex" xmlns:mc="http://schemas.openxmlformats.org/markup-compatibility/2006" xmlns:o="urn:schemas-microsoft-com:office:office" xmlns:r="http://schemas.openxmlformats.org/officeDocument/2006/relationships" xmlns:m="http://schemas.openxmlformats.org/officeDocument/2006/math" xmlns:v="urn:schemas-microsoft-com:vml" xmlns:wp14="http://schemas.microsoft.com/office/word/2010/wordprocessingDrawing" xmlns:wp="http://schemas.openxmlformats.org/drawingml/2006/wordprocessingDrawing" xmlns:w10="urn:schemas-microsoft-com:office:word" xmlns:w="http://schemas.openxmlformats.org/wordprocessingml/2006/main" xmlns:w14="http://schemas.microsoft.com/office/word/2010/wordml" xmlns:w15="http://schemas.microsoft.com/office/word/2012/wordml" xmlns:w16se="http://schemas.microsoft.com/office/word/2015/wordml/symex" xmlns:wpg="http://schemas.microsoft.com/office/word/2010/wordprocessingGroup" xmlns:wpi="http://schemas.microsoft.com/office/word/2010/wordprocessingInk" xmlns:wne="http://schemas.microsoft.com/office/word/2006/wordml" xmlns:wps="http://schemas.microsoft.com/office/word/2010/wordprocessingShape" mc:Ignorable="w14 w15 w16se wp14">
+<w:numbering xmlns:wpc="http://schemas.microsoft.com/office/word/2010/wordprocessingCanvas" xmlns:cx="http://schemas.microsoft.com/office/drawing/2014/chartex" xmlns:cx1="http://schemas.microsoft.com/office/drawing/2015/9/8/chartex" xmlns:cx2="http://schemas.microsoft.com/office/drawing/2015/10/21/chartex" xmlns:cx3="http://schemas.microsoft.com/office/drawing/2016/5/9/chartex" xmlns:cx4="http://schemas.microsoft.com/office/drawing/2016/5/10/chartex" xmlns:cx5="http://schemas.microsoft.com/office/drawing/2016/5/11/chartex" xmlns:cx6="http://schemas.microsoft.com/office/drawing/2016/5/12/chartex" xmlns:cx7="http://schemas.microsoft.com/office/drawing/2016/5/13/chartex" xmlns:cx8="http://schemas.microsoft.com/office/drawing/2016/5/14/chartex" xmlns:mc="http://schemas.openxmlformats.org/markup-compatibility/2006" xmlns:aink="http://schemas.microsoft.com/office/drawing/2016/ink" xmlns:am3d="http://schemas.microsoft.com/office/drawing/2017/model3d" xmlns:o="urn:schemas-microsoft-com:office:office" xmlns:r="http://schemas.openxmlformats.org/officeDocument/2006/relationships" xmlns:m="http://schemas.openxmlformats.org/officeDocument/2006/math" xmlns:v="urn:schemas-microsoft-com:vml" xmlns:wp14="http://schemas.microsoft.com/office/word/2010/wordprocessingDrawing" xmlns:wp="http://schemas.openxmlformats.org/drawingml/2006/wordprocessingDrawing" xmlns:w10="urn:schemas-microsoft-com:office:word" xmlns:w="http://schemas.openxmlformats.org/wordprocessingml/2006/main" xmlns:w14="http://schemas.microsoft.com/office/word/2010/wordml" xmlns:w15="http://schemas.microsoft.com/office/word/2012/wordml" xmlns:w16cid="http://schemas.microsoft.com/office/word/2016/wordml/cid" xmlns:w16se="http://schemas.microsoft.com/office/word/2015/wordml/symex" xmlns:wpg="http://schemas.microsoft.com/office/word/2010/wordprocessingGroup" xmlns:wpi="http://schemas.microsoft.com/office/word/2010/wordprocessingInk" xmlns:wne="http://schemas.microsoft.com/office/word/2006/wordml" xmlns:wps="http://schemas.microsoft.com/office/word/2010/wordprocessingShape" mc:Ignorable="w14 w15 w16se w16cid wp14">
   <w:abstractNum w:abstractNumId="0" w15:restartNumberingAfterBreak="0">
     <w:nsid w:val="1BBD5091"/>
     <w:multiLevelType w:val="hybridMultilevel"/>
@@ -4105,7 +4379,7 @@
 </file>
 
 <file path=word/styles.xml><?xml version="1.0" encoding="utf-8"?>
-<w:styles xmlns:mc="http://schemas.openxmlformats.org/markup-compatibility/2006" xmlns:r="http://schemas.openxmlformats.org/officeDocument/2006/relationships" xmlns:w="http://schemas.openxmlformats.org/wordprocessingml/2006/main" xmlns:w14="http://schemas.microsoft.com/office/word/2010/wordml" xmlns:w15="http://schemas.microsoft.com/office/word/2012/wordml" xmlns:w16se="http://schemas.microsoft.com/office/word/2015/wordml/symex" mc:Ignorable="w14 w15 w16se">
+<w:styles xmlns:mc="http://schemas.openxmlformats.org/markup-compatibility/2006" xmlns:r="http://schemas.openxmlformats.org/officeDocument/2006/relationships" xmlns:w="http://schemas.openxmlformats.org/wordprocessingml/2006/main" xmlns:w14="http://schemas.microsoft.com/office/word/2010/wordml" xmlns:w15="http://schemas.microsoft.com/office/word/2012/wordml" xmlns:w16cid="http://schemas.microsoft.com/office/word/2016/wordml/cid" xmlns:w16se="http://schemas.microsoft.com/office/word/2015/wordml/symex" mc:Ignorable="w14 w15 w16se w16cid">
   <w:docDefaults>
     <w:rPrDefault>
       <w:rPr>
@@ -4121,7 +4395,7 @@
       </w:pPr>
     </w:pPrDefault>
   </w:docDefaults>
-  <w:latentStyles w:defLockedState="0" w:defUIPriority="99" w:defSemiHidden="0" w:defUnhideWhenUsed="0" w:defQFormat="0" w:count="371">
+  <w:latentStyles w:defLockedState="0" w:defUIPriority="99" w:defSemiHidden="0" w:defUnhideWhenUsed="0" w:defQFormat="0" w:count="376">
     <w:lsdException w:name="Normal" w:uiPriority="0" w:qFormat="1"/>
     <w:lsdException w:name="heading 1" w:uiPriority="9" w:qFormat="1"/>
     <w:lsdException w:name="heading 2" w:semiHidden="1" w:uiPriority="9" w:unhideWhenUsed="1" w:qFormat="1"/>
@@ -4227,7 +4501,6 @@
     <w:lsdException w:name="HTML Sample" w:semiHidden="1" w:unhideWhenUsed="1"/>
     <w:lsdException w:name="HTML Typewriter" w:semiHidden="1" w:unhideWhenUsed="1"/>
     <w:lsdException w:name="HTML Variable" w:semiHidden="1" w:unhideWhenUsed="1"/>
-    <w:lsdException w:name="Normal Table" w:semiHidden="1" w:unhideWhenUsed="1"/>
     <w:lsdException w:name="annotation subject" w:semiHidden="1" w:unhideWhenUsed="1"/>
     <w:lsdException w:name="No List" w:semiHidden="1" w:unhideWhenUsed="1"/>
     <w:lsdException w:name="Outline List 1" w:semiHidden="1" w:unhideWhenUsed="1"/>
@@ -4270,11 +4543,8 @@
     <w:lsdException w:name="Table Contemporary" w:semiHidden="1" w:unhideWhenUsed="1"/>
     <w:lsdException w:name="Table Elegant" w:semiHidden="1" w:unhideWhenUsed="1"/>
     <w:lsdException w:name="Table Professional" w:semiHidden="1" w:unhideWhenUsed="1"/>
-    <w:lsdException w:name="Table Subtle 1" w:semiHidden="1" w:unhideWhenUsed="1"/>
     <w:lsdException w:name="Table Subtle 2" w:semiHidden="1" w:unhideWhenUsed="1"/>
     <w:lsdException w:name="Table Web 1" w:semiHidden="1" w:unhideWhenUsed="1"/>
-    <w:lsdException w:name="Table Web 2" w:semiHidden="1" w:unhideWhenUsed="1"/>
-    <w:lsdException w:name="Table Web 3" w:semiHidden="1" w:unhideWhenUsed="1"/>
     <w:lsdException w:name="Balloon Text" w:semiHidden="1" w:unhideWhenUsed="1"/>
     <w:lsdException w:name="Table Grid" w:uiPriority="59"/>
     <w:lsdException w:name="Table Theme" w:semiHidden="1" w:unhideWhenUsed="1"/>
@@ -4493,6 +4763,11 @@
     <w:lsdException w:name="List Table 5 Dark Accent 6" w:uiPriority="50"/>
     <w:lsdException w:name="List Table 6 Colorful Accent 6" w:uiPriority="51"/>
     <w:lsdException w:name="List Table 7 Colorful Accent 6" w:uiPriority="52"/>
+    <w:lsdException w:name="Mention" w:semiHidden="1" w:unhideWhenUsed="1"/>
+    <w:lsdException w:name="Smart Hyperlink" w:semiHidden="1" w:unhideWhenUsed="1"/>
+    <w:lsdException w:name="Hashtag" w:semiHidden="1" w:unhideWhenUsed="1"/>
+    <w:lsdException w:name="Unresolved Mention" w:semiHidden="1" w:unhideWhenUsed="1"/>
+    <w:lsdException w:name="Smart Link" w:semiHidden="1" w:unhideWhenUsed="1"/>
   </w:latentStyles>
   <w:style w:type="paragraph" w:default="1" w:styleId="Normal">
     <w:name w:val="Normal"/>
@@ -4874,7 +5149,7 @@
 </file>
 
 <file path=customXml/itemProps1.xml><?xml version="1.0" encoding="utf-8"?>
-<ds:datastoreItem xmlns:ds="http://schemas.openxmlformats.org/officeDocument/2006/customXml" ds:itemID="{C65A0FF9-DE87-4DB9-B298-7B86F64E9684}">
+<ds:datastoreItem xmlns:ds="http://schemas.openxmlformats.org/officeDocument/2006/customXml" ds:itemID="{BBA14DBD-9316-44B2-ABE9-BF81BFF53845}">
   <ds:schemaRefs>
     <ds:schemaRef ds:uri="http://schemas.openxmlformats.org/officeDocument/2006/bibliography"/>
   </ds:schemaRefs>

</xml_diff>